<commit_message>
Track Old State vs New State in React with useRef
</commit_message>
<xml_diff>
--- a/Assignment Submission-Requirement Doc.docx
+++ b/Assignment Submission-Requirement Doc.docx
@@ -829,7 +829,10 @@
         <w:t>Statuses</w:t>
       </w:r>
       <w:r>
-        <w:t>: pending submission, submitted, in review, needs update, completed</w:t>
+        <w:t xml:space="preserve">: </w:t>
+      </w:r>
+      <w:r>
+        <w:t>PENDING SUBMISSION, SUBMITTED, IN REVIEW, NEEDS UPDATE, COMPLETED</w:t>
       </w:r>
     </w:p>
     <w:sectPr>

</xml_diff>